<commit_message>
journalisation du scrum et pat
</commit_message>
<xml_diff>
--- a/Scrum 2/Journalisation/JounalDeBord_PatDaoust.docx
+++ b/Scrum 2/Journalisation/JounalDeBord_PatDaoust.docx
@@ -2734,14 +2734,7 @@
           <w:rFonts w:ascii="Calibri" w:hAnsi="Calibri" w:cs="Calibri"/>
           <w:lang w:val="fr-FR"/>
         </w:rPr>
-        <w:t>interface entrée de feuille de temp</w:t>
-      </w:r>
-      <w:r>
-        <w:rPr>
-          <w:rFonts w:ascii="Calibri" w:hAnsi="Calibri" w:cs="Calibri"/>
-          <w:lang w:val="fr-FR"/>
-        </w:rPr>
-        <w:t>, validation, soumission, modification</w:t>
+        <w:t>interface entrée de feuille de temp, validation, soumission, modification</w:t>
       </w:r>
     </w:p>
     <w:p>
@@ -2820,6 +2813,13 @@
         </w:rPr>
         <w:t xml:space="preserve"> </w:t>
       </w:r>
+      <w:r>
+        <w:rPr>
+          <w:rFonts w:ascii="Calibri" w:hAnsi="Calibri" w:cs="Calibri"/>
+          <w:lang w:val="fr-FR"/>
+        </w:rPr>
+        <w:t>27 avril</w:t>
+      </w:r>
     </w:p>
     <w:p>
       <w:pPr>
@@ -2841,6 +2841,13 @@
         <w:t>temps:</w:t>
       </w:r>
       <w:proofErr w:type="gramEnd"/>
+      <w:r>
+        <w:rPr>
+          <w:rFonts w:ascii="Calibri" w:hAnsi="Calibri" w:cs="Calibri"/>
+          <w:lang w:val="fr-FR"/>
+        </w:rPr>
+        <w:t xml:space="preserve"> 12h00-12h30</w:t>
+      </w:r>
     </w:p>
     <w:p>
       <w:pPr>
@@ -2868,6 +2875,29 @@
           <w:lang w:val="fr-FR"/>
         </w:rPr>
         <w:t xml:space="preserve"> </w:t>
+      </w:r>
+      <w:r>
+        <w:rPr>
+          <w:rFonts w:ascii="Calibri" w:hAnsi="Calibri" w:cs="Calibri"/>
+          <w:lang w:val="fr-FR"/>
+        </w:rPr>
+        <w:t xml:space="preserve">rencontre </w:t>
+      </w:r>
+      <w:proofErr w:type="spellStart"/>
+      <w:r>
+        <w:rPr>
+          <w:rFonts w:ascii="Calibri" w:hAnsi="Calibri" w:cs="Calibri"/>
+          <w:lang w:val="fr-FR"/>
+        </w:rPr>
+        <w:t>scrum</w:t>
+      </w:r>
+      <w:proofErr w:type="spellEnd"/>
+      <w:r>
+        <w:rPr>
+          <w:rFonts w:ascii="Calibri" w:hAnsi="Calibri" w:cs="Calibri"/>
+          <w:lang w:val="fr-FR"/>
+        </w:rPr>
+        <w:t>, discussion de répartition des taches</w:t>
       </w:r>
     </w:p>
     <w:p>

</xml_diff>

<commit_message>
ajout de capture d'ecrant de Jira
</commit_message>
<xml_diff>
--- a/Scrum 2/Journalisation/JounalDeBord_PatDaoust.docx
+++ b/Scrum 2/Journalisation/JounalDeBord_PatDaoust.docx
@@ -2976,6 +2976,13 @@
         </w:rPr>
         <w:t xml:space="preserve"> </w:t>
       </w:r>
+      <w:r>
+        <w:rPr>
+          <w:rFonts w:ascii="Calibri" w:hAnsi="Calibri" w:cs="Calibri"/>
+          <w:lang w:val="fr-FR"/>
+        </w:rPr>
+        <w:t>27 avril</w:t>
+      </w:r>
     </w:p>
     <w:p>
       <w:pPr>
@@ -2997,6 +3004,13 @@
         <w:t>temps:</w:t>
       </w:r>
       <w:proofErr w:type="gramEnd"/>
+      <w:r>
+        <w:rPr>
+          <w:rFonts w:ascii="Calibri" w:hAnsi="Calibri" w:cs="Calibri"/>
+          <w:lang w:val="fr-FR"/>
+        </w:rPr>
+        <w:t xml:space="preserve"> 15h-16h</w:t>
+      </w:r>
     </w:p>
     <w:p>
       <w:pPr>
@@ -3024,6 +3038,13 @@
           <w:lang w:val="fr-FR"/>
         </w:rPr>
         <w:t xml:space="preserve"> </w:t>
+      </w:r>
+      <w:r>
+        <w:rPr>
+          <w:rFonts w:ascii="Calibri" w:hAnsi="Calibri" w:cs="Calibri"/>
+          <w:lang w:val="fr-FR"/>
+        </w:rPr>
+        <w:t>refactorisation, Jira</w:t>
       </w:r>
     </w:p>
     <w:p>

</xml_diff>